<commit_message>
Updating deliverable document (Which needs to be dropboxed separately btw) and providing geneticInfo file. Should note that i'm not commiting my GA to this broken mess.
</commit_message>
<xml_diff>
--- a/Deliverables/monks-knights-barbs-finalDelDoc.docx
+++ b/Deliverables/monks-knights-barbs-finalDelDoc.docx
@@ -1918,16 +1918,31 @@
       <w:r>
         <w:t>All three use genetic algorithms to change their attributes every round.</w:t>
       </w:r>
+      <w:r>
+        <w:t xml:space="preserve"> These attributes were all changed by a single fitness value that was evolved through a single threshold.</w:t>
+      </w:r>
     </w:p>
     <w:p/>
     <w:p>
       <w:r>
-        <w:t>The thresholds evolved by each unit is as followed:</w:t>
+        <w:t xml:space="preserve">The </w:t>
+      </w:r>
+      <w:r>
+        <w:t>traits</w:t>
+      </w:r>
+      <w:r>
+        <w:t xml:space="preserve"> evolved by each unit is as followed:</w:t>
       </w:r>
     </w:p>
     <w:p>
       <w:r>
-        <w:t>Monks: sight range and move speed</w:t>
+        <w:t>Monks</w:t>
+      </w:r>
+      <w:r>
+        <w:t xml:space="preserve"> – S</w:t>
+      </w:r>
+      <w:r>
+        <w:t>ight range and move speed</w:t>
       </w:r>
       <w:r>
         <w:t xml:space="preserve"> </w:t>
@@ -1935,25 +1950,49 @@
     </w:p>
     <w:p>
       <w:r>
-        <w:t>Knights – sight range, speed, and attack delay</w:t>
+        <w:lastRenderedPageBreak/>
+        <w:t>Knights – S</w:t>
+      </w:r>
+      <w:r>
+        <w:t>ight range, speed, and attack delay</w:t>
       </w:r>
     </w:p>
     <w:p>
       <w:r>
-        <w:lastRenderedPageBreak/>
-        <w:t>Barbarians – hit chance, sight range, speed, and attack delay</w:t>
+        <w:t>Barbarians – H</w:t>
+      </w:r>
+      <w:r>
+        <w:t>it chance, sight range, speed, and attack delay</w:t>
       </w:r>
     </w:p>
     <w:p/>
     <w:p>
       <w:r>
-        <w:t>We used a population of 30 units, 10 of each class. Each chromosome had 10 bits. We calculated fitness based on the time that the unit survived and, for the knights and barbarians, how many units they killed. For the monks, since they could not kill, the time survived counted more heavily towards their fitness value.</w:t>
+        <w:t>We used a population of 30 units, 10 of each clas</w:t>
+      </w:r>
+      <w:r>
+        <w:t xml:space="preserve">s. Each chromosome had 10 bits and the phenotype range was 0 to 200. </w:t>
+      </w:r>
+      <w:r>
+        <w:t>We calculated fitness based on the time that the unit survived and, for the knights and barbarians, how many units they killed. For the monks, since they could not kill, the time survived counted more heavily towards their fitness value.</w:t>
+      </w:r>
+      <w:r>
+        <w:t xml:space="preserve"> As a result, fitness values ended up in the range of about 10 to 180.</w:t>
       </w:r>
     </w:p>
     <w:p/>
     <w:p>
       <w:r>
-        <w:t>We never evolved the each of the units separately, but instead did them all at the same time.</w:t>
+        <w:t>Only one threshold was evolved during all testing. During this testing, it took about 12 rounds for preferable behavior to evolve, which was noted by the increased variance in the win condition that was occurring each round. The values of the traits that we ended up with varied about 30% either higher or lower than our initial hard coded values.</w:t>
+      </w:r>
+    </w:p>
+    <w:p/>
+    <w:p>
+      <w:r>
+        <w:t xml:space="preserve">I believe this feature is viable in the game as it adds a nice variance to each team’s performance. Given our old scenario, it was extremely common for the Knights to win every round that was played, but when varied attributes were introduced, their win rate began to drop if they received lower fitness values. As a result, it can be said that genetic algorithms enhanced our game by making the teams more balanced. Balance is also an important factor in making a game more fun, as it reduces predictability and provides more unique occurrences as it plays out. A </w:t>
+      </w:r>
+      <w:r>
+        <w:t>scenario involving this would likely revolve the changes between each situation a character is in, where sometimes your fitness is allowing you full control of the situation, and other times it makes you nearly helpless.</w:t>
       </w:r>
       <w:bookmarkStart w:id="0" w:name="_GoBack"/>
       <w:bookmarkEnd w:id="0"/>
@@ -15753,7 +15792,7 @@
 </file>
 
 <file path=customXml/itemProps2.xml><?xml version="1.0" encoding="utf-8"?>
-<ds:datastoreItem xmlns:ds="http://schemas.openxmlformats.org/officeDocument/2006/customXml" ds:itemID="{AEC3813D-4D91-4DB2-A1DC-3739C529840A}">
+<ds:datastoreItem xmlns:ds="http://schemas.openxmlformats.org/officeDocument/2006/customXml" ds:itemID="{D5D2C59F-7710-4DE8-9D4D-487079E7DAF3}">
   <ds:schemaRefs>
     <ds:schemaRef ds:uri="http://schemas.openxmlformats.org/officeDocument/2006/bibliography"/>
   </ds:schemaRefs>

</xml_diff>